<commit_message>
fixed some importing issues, confirmed BOLD is only on title and not date
</commit_message>
<xml_diff>
--- a/docs/resumes/word/justin_knox-infrastructure_administrator.docx
+++ b/docs/resumes/word/justin_knox-infrastructure_administrator.docx
@@ -19,7 +19,27 @@
           <w:sz w:val="20"/>
           <w:szCs w:val="20"/>
         </w:rPr>
-        <w:t>JUSTIN T. KNOX, BSc, CISSP</w:t>
+        <w:t>JUSTIN T. KNOX, BS</w:t>
+      </w:r>
+      <w:r>
+        <w:rPr>
+          <w:rFonts w:ascii="Public Sans Light" w:eastAsia="Times New Roman" w:hAnsi="Public Sans Light" w:cstheme="majorHAnsi"/>
+          <w:b/>
+          <w:bCs/>
+          <w:sz w:val="20"/>
+          <w:szCs w:val="20"/>
+        </w:rPr>
+        <w:t>c</w:t>
+      </w:r>
+      <w:r>
+        <w:rPr>
+          <w:rFonts w:ascii="Public Sans Light" w:eastAsia="Times New Roman" w:hAnsi="Public Sans Light" w:cstheme="majorHAnsi"/>
+          <w:b/>
+          <w:bCs/>
+          <w:sz w:val="20"/>
+          <w:szCs w:val="20"/>
+        </w:rPr>
+        <w:t>, CISSP</w:t>
       </w:r>
     </w:p>
     <w:p>
@@ -414,7 +434,7 @@
           <w:sz w:val="20"/>
           <w:szCs w:val="20"/>
         </w:rPr>
-        <w:t>L3/Sr. Information Systems / Cyber S</w:t>
+        <w:t xml:space="preserve">Senior IT/OT </w:t>
       </w:r>
       <w:r>
         <w:rPr>
@@ -423,7 +443,7 @@
           <w:sz w:val="20"/>
           <w:szCs w:val="20"/>
         </w:rPr>
-        <w:t>ecurity Infrastructure Administrator</w:t>
+        <w:t>Infrastructure Administrator</w:t>
       </w:r>
       <w:r>
         <w:rPr>
@@ -432,7 +452,7 @@
           <w:sz w:val="20"/>
           <w:szCs w:val="20"/>
         </w:rPr>
-        <w:tab/>
+        <w:t>, ICS/OT Cyber Security</w:t>
       </w:r>
       <w:r>
         <w:rPr>
@@ -441,7 +461,24 @@
           <w:sz w:val="20"/>
           <w:szCs w:val="20"/>
         </w:rPr>
-        <w:tab/>
+        <w:t xml:space="preserve"> (LIII)</w:t>
+      </w:r>
+      <w:r>
+        <w:rPr>
+          <w:rFonts w:ascii="Public Sans Light" w:eastAsia="Times New Roman" w:hAnsi="Public Sans Light" w:cstheme="minorBidi"/>
+          <w:b/>
+          <w:sz w:val="20"/>
+          <w:szCs w:val="20"/>
+        </w:rPr>
+        <w:tab/>
+      </w:r>
+      <w:r>
+        <w:rPr>
+          <w:rFonts w:ascii="Public Sans Light" w:eastAsia="Times New Roman" w:hAnsi="Public Sans Light" w:cstheme="minorBidi"/>
+          <w:b/>
+          <w:sz w:val="20"/>
+          <w:szCs w:val="20"/>
+        </w:rPr>
         <w:t xml:space="preserve">      </w:t>
       </w:r>
       <w:r>
@@ -456,6 +493,25 @@
       <w:r>
         <w:rPr>
           <w:rFonts w:ascii="Public Sans Light" w:eastAsia="Times New Roman" w:hAnsi="Public Sans Light" w:cstheme="minorBidi"/>
+          <w:b/>
+          <w:sz w:val="20"/>
+          <w:szCs w:val="20"/>
+        </w:rPr>
+        <w:tab/>
+        <w:t xml:space="preserve">     </w:t>
+      </w:r>
+      <w:r>
+        <w:rPr>
+          <w:rFonts w:ascii="Public Sans Light" w:eastAsia="Times New Roman" w:hAnsi="Public Sans Light" w:cstheme="minorBidi"/>
+          <w:b/>
+          <w:sz w:val="20"/>
+          <w:szCs w:val="20"/>
+        </w:rPr>
+        <w:t xml:space="preserve">  </w:t>
+      </w:r>
+      <w:r>
+        <w:rPr>
+          <w:rFonts w:ascii="Public Sans Light" w:eastAsia="Times New Roman" w:hAnsi="Public Sans Light" w:cstheme="minorBidi"/>
           <w:sz w:val="20"/>
           <w:szCs w:val="20"/>
         </w:rPr>
@@ -467,7 +523,9 @@
         <w:spacing w:line="240" w:lineRule="auto"/>
         <w:jc w:val="both"/>
         <w:rPr>
-          <w:rFonts w:ascii="Public Sans Light" w:hAnsi="Public Sans Light"/>
+          <w:rFonts w:ascii="Public Sans Light" w:eastAsia="Times New Roman" w:hAnsi="Public Sans Light" w:cstheme="minorBidi"/>
+          <w:sz w:val="20"/>
+          <w:szCs w:val="20"/>
         </w:rPr>
       </w:pPr>
       <w:r>
@@ -2692,7 +2750,7 @@
           <w:sz w:val="20"/>
           <w:szCs w:val="20"/>
         </w:rPr>
-        <w:t>L3/</w:t>
+        <w:t xml:space="preserve">Senior </w:t>
       </w:r>
       <w:r>
         <w:rPr>
@@ -2701,23 +2759,41 @@
           <w:sz w:val="20"/>
           <w:szCs w:val="20"/>
         </w:rPr>
-        <w:t>Sr. Infrastructure Operations Engineer, GCVE Tech Lead</w:t>
-      </w:r>
-      <w:r>
-        <w:rPr>
-          <w:rFonts w:ascii="Public Sans Light" w:eastAsia="Times New Roman" w:hAnsi="Public Sans Light" w:cstheme="minorHAnsi"/>
-          <w:sz w:val="20"/>
-          <w:szCs w:val="20"/>
-        </w:rPr>
-        <w:tab/>
-      </w:r>
-      <w:r>
-        <w:rPr>
-          <w:rFonts w:ascii="Public Sans Light" w:eastAsia="Times New Roman" w:hAnsi="Public Sans Light" w:cstheme="minorHAnsi"/>
-          <w:sz w:val="20"/>
-          <w:szCs w:val="20"/>
-        </w:rPr>
-        <w:tab/>
+        <w:t>Infrastructure Operations Engineer</w:t>
+      </w:r>
+      <w:r>
+        <w:rPr>
+          <w:rFonts w:ascii="Public Sans Light" w:eastAsia="Times New Roman" w:hAnsi="Public Sans Light" w:cstheme="minorBidi"/>
+          <w:b/>
+          <w:sz w:val="20"/>
+          <w:szCs w:val="20"/>
+        </w:rPr>
+        <w:t xml:space="preserve"> (LII)</w:t>
+      </w:r>
+      <w:r>
+        <w:rPr>
+          <w:rFonts w:ascii="Public Sans Light" w:eastAsia="Times New Roman" w:hAnsi="Public Sans Light" w:cstheme="minorBidi"/>
+          <w:b/>
+          <w:sz w:val="20"/>
+          <w:szCs w:val="20"/>
+        </w:rPr>
+        <w:t>, GCVE Tech Lead</w:t>
+      </w:r>
+      <w:r>
+        <w:rPr>
+          <w:rFonts w:ascii="Public Sans Light" w:eastAsia="Times New Roman" w:hAnsi="Public Sans Light" w:cstheme="minorBidi"/>
+          <w:b/>
+          <w:sz w:val="20"/>
+          <w:szCs w:val="20"/>
+        </w:rPr>
+        <w:t xml:space="preserve"> (LIII)</w:t>
+      </w:r>
+      <w:r>
+        <w:rPr>
+          <w:rFonts w:ascii="Public Sans Light" w:eastAsia="Times New Roman" w:hAnsi="Public Sans Light" w:cstheme="minorHAnsi"/>
+          <w:sz w:val="20"/>
+          <w:szCs w:val="20"/>
+        </w:rPr>
         <w:t xml:space="preserve">         </w:t>
       </w:r>
       <w:r>
@@ -2726,7 +2802,7 @@
           <w:sz w:val="20"/>
           <w:szCs w:val="20"/>
         </w:rPr>
-        <w:t xml:space="preserve">  </w:t>
+        <w:t xml:space="preserve"> </w:t>
       </w:r>
       <w:r>
         <w:rPr>

</xml_diff>